<commit_message>
Vertices and Blending Update
How to Merge, how to dissolve and challenge 1
</commit_message>
<xml_diff>
--- a/Blender/2.91/Bit of Notes.docx
+++ b/Blender/2.91/Bit of Notes.docx
@@ -156,21 +156,13 @@
         <w:t xml:space="preserve"> </w:t>
       </w:r>
       <w:r>
-        <w:t xml:space="preserve">Enable/Disable Global visibility. That means it </w:t>
-      </w:r>
-      <w:proofErr w:type="gramStart"/>
-      <w:r>
-        <w:t>can</w:t>
+        <w:t>Enable/Disable Global visibility. That means it can</w:t>
       </w:r>
       <w:r>
         <w:t>’</w:t>
       </w:r>
       <w:r>
-        <w:t>t</w:t>
-      </w:r>
-      <w:proofErr w:type="gramEnd"/>
-      <w:r>
-        <w:t xml:space="preserve"> be seen from any viewport. Not too sure how it affects </w:t>
+        <w:t xml:space="preserve">t be seen from any viewport. Not too sure how it affects </w:t>
       </w:r>
       <w:r>
         <w:t>everything</w:t>
@@ -312,13 +304,8 @@
       </w:r>
     </w:p>
     <w:p>
-      <w:proofErr w:type="spellStart"/>
-      <w:r>
-        <w:t>Cntrl</w:t>
-      </w:r>
-      <w:proofErr w:type="spellEnd"/>
-      <w:r>
-        <w:t xml:space="preserve"> + P is parenting objects. Make sure the intended parent is active selected (Shift click on object)</w:t>
+      <w:r>
+        <w:t>Cntrl + P is parenting objects. Make sure the intended parent is active selected (Shift click on object)</w:t>
       </w:r>
     </w:p>
     <w:p/>
@@ -337,11 +324,9 @@
       <w:pPr>
         <w:pStyle w:val="Heading3"/>
       </w:pPr>
-      <w:proofErr w:type="spellStart"/>
       <w:r>
         <w:t>Eevee</w:t>
       </w:r>
-      <w:proofErr w:type="spellEnd"/>
     </w:p>
     <w:p>
       <w:r>
@@ -354,20 +339,7 @@
         <w:t xml:space="preserve"> requires more inputs and values. Though the big plus side is that it</w:t>
       </w:r>
       <w:r>
-        <w:t xml:space="preserve"> is really </w:t>
-      </w:r>
-      <w:proofErr w:type="spellStart"/>
-      <w:proofErr w:type="gramStart"/>
-      <w:r>
-        <w:t>really</w:t>
-      </w:r>
-      <w:proofErr w:type="spellEnd"/>
-      <w:r>
-        <w:t xml:space="preserve"> fast</w:t>
-      </w:r>
-      <w:proofErr w:type="gramEnd"/>
-      <w:r>
-        <w:t>.</w:t>
+        <w:t xml:space="preserve"> is really really fast.</w:t>
       </w:r>
     </w:p>
     <w:p>
@@ -389,15 +361,101 @@
         <w:t xml:space="preserve"> takes longer to </w:t>
       </w:r>
       <w:r>
-        <w:t xml:space="preserve">render. Might have some grainy bits. </w:t>
-      </w:r>
-      <w:proofErr w:type="gramStart"/>
-      <w:r>
-        <w:t>That being said, it</w:t>
-      </w:r>
-      <w:proofErr w:type="gramEnd"/>
-      <w:r>
-        <w:t xml:space="preserve"> does not need any particular input like “adding bloom or ambient occlusion”</w:t>
+        <w:t>render. Might have some grainy bits. That being said, it does not need any particular input like “adding bloom or ambient occlusion”</w:t>
+      </w:r>
+    </w:p>
+    <w:p>
+      <w:pPr>
+        <w:pStyle w:val="Heading2"/>
+      </w:pPr>
+      <w:r>
+        <w:t>Vertices, Faces and Edges</w:t>
+      </w:r>
+    </w:p>
+    <w:p>
+      <w:pPr>
+        <w:pStyle w:val="Heading3"/>
+      </w:pPr>
+      <w:r>
+        <w:t>How to solve vertices that are on top of each other</w:t>
+      </w:r>
+      <w:r>
+        <w:t>?</w:t>
+      </w:r>
+    </w:p>
+    <w:p>
+      <w:r>
+        <w:t>Wireframe mode</w:t>
+      </w:r>
+      <w:r>
+        <w:t xml:space="preserve"> </w:t>
+      </w:r>
+      <w:r>
+        <w:t xml:space="preserve">- </w:t>
+      </w:r>
+      <w:r>
+        <w:t>select the vertices that are merged on via a selection box.</w:t>
+      </w:r>
+    </w:p>
+    <w:p>
+      <w:r>
+        <w:rPr>
+          <w:noProof/>
+        </w:rPr>
+        <w:drawing>
+          <wp:inline distT="0" distB="0" distL="0" distR="0" wp14:anchorId="3DF0B061" wp14:editId="55AB4A3C">
+            <wp:extent cx="3114675" cy="1028700"/>
+            <wp:effectExtent l="0" t="0" r="9525" b="0"/>
+            <wp:docPr id="2" name="Picture 2"/>
+            <wp:cNvGraphicFramePr>
+              <a:graphicFrameLocks xmlns:a="http://schemas.openxmlformats.org/drawingml/2006/main" noChangeAspect="1"/>
+            </wp:cNvGraphicFramePr>
+            <a:graphic xmlns:a="http://schemas.openxmlformats.org/drawingml/2006/main">
+              <a:graphicData uri="http://schemas.openxmlformats.org/drawingml/2006/picture">
+                <pic:pic xmlns:pic="http://schemas.openxmlformats.org/drawingml/2006/picture">
+                  <pic:nvPicPr>
+                    <pic:cNvPr id="1" name=""/>
+                    <pic:cNvPicPr/>
+                  </pic:nvPicPr>
+                  <pic:blipFill>
+                    <a:blip r:embed="rId10"/>
+                    <a:stretch>
+                      <a:fillRect/>
+                    </a:stretch>
+                  </pic:blipFill>
+                  <pic:spPr>
+                    <a:xfrm>
+                      <a:off x="0" y="0"/>
+                      <a:ext cx="3114675" cy="1028700"/>
+                    </a:xfrm>
+                    <a:prstGeom prst="rect">
+                      <a:avLst/>
+                    </a:prstGeom>
+                  </pic:spPr>
+                </pic:pic>
+              </a:graphicData>
+            </a:graphic>
+          </wp:inline>
+        </w:drawing>
+      </w:r>
+    </w:p>
+    <w:p>
+      <w:r>
+        <w:t>You can also toggle x-ray to select them. The point of x-ray is to ensure you can get a sense of shape from this.</w:t>
+      </w:r>
+    </w:p>
+    <w:p/>
+    <w:p>
+      <w:pPr>
+        <w:pStyle w:val="Heading3"/>
+      </w:pPr>
+      <w:r>
+        <w:t>Remove doubles</w:t>
+      </w:r>
+    </w:p>
+    <w:p>
+      <w:r>
+        <w:t>Press F3, then type remove doubles, click mesh: remove doubles</w:t>
       </w:r>
     </w:p>
     <w:sectPr>

</xml_diff>

<commit_message>
Multi Mats and Mid-Section challenge Start
Wrapped up Multi Mats and started on mid-section challenge
</commit_message>
<xml_diff>
--- a/Blender/2.91/Bit of Notes.docx
+++ b/Blender/2.91/Bit of Notes.docx
@@ -156,13 +156,21 @@
         <w:t xml:space="preserve"> </w:t>
       </w:r>
       <w:r>
-        <w:t>Enable/Disable Global visibility. That means it can</w:t>
+        <w:t xml:space="preserve">Enable/Disable Global visibility. That means it </w:t>
+      </w:r>
+      <w:proofErr w:type="gramStart"/>
+      <w:r>
+        <w:t>can</w:t>
       </w:r>
       <w:r>
         <w:t>’</w:t>
       </w:r>
       <w:r>
-        <w:t xml:space="preserve">t be seen from any viewport. Not too sure how it affects </w:t>
+        <w:t>t</w:t>
+      </w:r>
+      <w:proofErr w:type="gramEnd"/>
+      <w:r>
+        <w:t xml:space="preserve"> be seen from any viewport. Not too sure how it affects </w:t>
       </w:r>
       <w:r>
         <w:t>everything</w:t>
@@ -304,8 +312,13 @@
       </w:r>
     </w:p>
     <w:p>
-      <w:r>
-        <w:t>Cntrl + P is parenting objects. Make sure the intended parent is active selected (Shift click on object)</w:t>
+      <w:proofErr w:type="spellStart"/>
+      <w:r>
+        <w:t>Cntrl</w:t>
+      </w:r>
+      <w:proofErr w:type="spellEnd"/>
+      <w:r>
+        <w:t xml:space="preserve"> + P is parenting objects. Make sure the intended parent is active selected (Shift click on object)</w:t>
       </w:r>
     </w:p>
     <w:p/>
@@ -324,9 +337,11 @@
       <w:pPr>
         <w:pStyle w:val="Heading3"/>
       </w:pPr>
+      <w:proofErr w:type="spellStart"/>
       <w:r>
         <w:t>Eevee</w:t>
       </w:r>
+      <w:proofErr w:type="spellEnd"/>
     </w:p>
     <w:p>
       <w:r>
@@ -339,7 +354,20 @@
         <w:t xml:space="preserve"> requires more inputs and values. Though the big plus side is that it</w:t>
       </w:r>
       <w:r>
-        <w:t xml:space="preserve"> is really really fast.</w:t>
+        <w:t xml:space="preserve"> is really </w:t>
+      </w:r>
+      <w:proofErr w:type="spellStart"/>
+      <w:proofErr w:type="gramStart"/>
+      <w:r>
+        <w:t>really</w:t>
+      </w:r>
+      <w:proofErr w:type="spellEnd"/>
+      <w:r>
+        <w:t xml:space="preserve"> fast</w:t>
+      </w:r>
+      <w:proofErr w:type="gramEnd"/>
+      <w:r>
+        <w:t>.</w:t>
       </w:r>
     </w:p>
     <w:p>
@@ -361,7 +389,15 @@
         <w:t xml:space="preserve"> takes longer to </w:t>
       </w:r>
       <w:r>
-        <w:t>render. Might have some grainy bits. That being said, it does not need any particular input like “adding bloom or ambient occlusion”</w:t>
+        <w:t xml:space="preserve">render. Might have some grainy bits. </w:t>
+      </w:r>
+      <w:proofErr w:type="gramStart"/>
+      <w:r>
+        <w:t>That being said, it</w:t>
+      </w:r>
+      <w:proofErr w:type="gramEnd"/>
+      <w:r>
+        <w:t xml:space="preserve"> does not need any particular input like “adding bloom or ambient occlusion”</w:t>
       </w:r>
     </w:p>
     <w:p>
@@ -562,10 +598,152 @@
     </w:p>
     <w:p>
       <w:pPr>
+        <w:pStyle w:val="Heading2"/>
         <w:rPr>
           <w:noProof/>
         </w:rPr>
       </w:pPr>
+      <w:r>
+        <w:rPr>
+          <w:noProof/>
+        </w:rPr>
+        <w:t>Materials</w:t>
+      </w:r>
+    </w:p>
+    <w:p>
+      <w:pPr>
+        <w:pStyle w:val="Heading3"/>
+      </w:pPr>
+      <w:r>
+        <w:t>Assigning different materials</w:t>
+      </w:r>
+    </w:p>
+    <w:p>
+      <w:r>
+        <w:t xml:space="preserve">Add multiple material slots, </w:t>
+      </w:r>
+      <w:r>
+        <w:t>add the materials.</w:t>
+      </w:r>
+    </w:p>
+    <w:p>
+      <w:r>
+        <w:t>Go to Edit mode -&gt; use faces selection (</w:t>
+      </w:r>
+      <w:proofErr w:type="gramStart"/>
+      <w:r>
+        <w:t>it’s</w:t>
+      </w:r>
+      <w:proofErr w:type="gramEnd"/>
+      <w:r>
+        <w:t xml:space="preserve"> easier that way) -&gt; Assign material</w:t>
+      </w:r>
+      <w:r>
+        <w:t xml:space="preserve"> via assign button</w:t>
+      </w:r>
+      <w:r>
+        <w:t>.</w:t>
+      </w:r>
+    </w:p>
+    <w:p>
+      <w:r>
+        <w:rPr>
+          <w:noProof/>
+        </w:rPr>
+        <w:drawing>
+          <wp:inline distT="0" distB="0" distL="0" distR="0" wp14:anchorId="0E35F443" wp14:editId="46E863FD">
+            <wp:extent cx="2971800" cy="1200150"/>
+            <wp:effectExtent l="0" t="0" r="0" b="0"/>
+            <wp:docPr id="7" name="Picture 7"/>
+            <wp:cNvGraphicFramePr>
+              <a:graphicFrameLocks xmlns:a="http://schemas.openxmlformats.org/drawingml/2006/main" noChangeAspect="1"/>
+            </wp:cNvGraphicFramePr>
+            <a:graphic xmlns:a="http://schemas.openxmlformats.org/drawingml/2006/main">
+              <a:graphicData uri="http://schemas.openxmlformats.org/drawingml/2006/picture">
+                <pic:pic xmlns:pic="http://schemas.openxmlformats.org/drawingml/2006/picture">
+                  <pic:nvPicPr>
+                    <pic:cNvPr id="1" name=""/>
+                    <pic:cNvPicPr/>
+                  </pic:nvPicPr>
+                  <pic:blipFill>
+                    <a:blip r:embed="rId11"/>
+                    <a:stretch>
+                      <a:fillRect/>
+                    </a:stretch>
+                  </pic:blipFill>
+                  <pic:spPr>
+                    <a:xfrm>
+                      <a:off x="0" y="0"/>
+                      <a:ext cx="2971800" cy="1200150"/>
+                    </a:xfrm>
+                    <a:prstGeom prst="rect">
+                      <a:avLst/>
+                    </a:prstGeom>
+                  </pic:spPr>
+                </pic:pic>
+              </a:graphicData>
+            </a:graphic>
+          </wp:inline>
+        </w:drawing>
+      </w:r>
+    </w:p>
+    <w:p>
+      <w:pPr>
+        <w:pStyle w:val="Heading3"/>
+      </w:pPr>
+      <w:r>
+        <w:t>How to prevent materials with no objects assigned to it from disappearing</w:t>
+      </w:r>
+    </w:p>
+    <w:p>
+      <w:r>
+        <w:t xml:space="preserve">Use the </w:t>
+      </w:r>
+      <w:r>
+        <w:t xml:space="preserve">Shield icon in edit mode. </w:t>
+      </w:r>
+    </w:p>
+    <w:p>
+      <w:r>
+        <w:rPr>
+          <w:noProof/>
+        </w:rPr>
+        <w:drawing>
+          <wp:inline distT="0" distB="0" distL="0" distR="0" wp14:anchorId="454E9362" wp14:editId="7278ED11">
+            <wp:extent cx="2419350" cy="828675"/>
+            <wp:effectExtent l="0" t="0" r="0" b="9525"/>
+            <wp:docPr id="6" name="Picture 6"/>
+            <wp:cNvGraphicFramePr>
+              <a:graphicFrameLocks xmlns:a="http://schemas.openxmlformats.org/drawingml/2006/main" noChangeAspect="1"/>
+            </wp:cNvGraphicFramePr>
+            <a:graphic xmlns:a="http://schemas.openxmlformats.org/drawingml/2006/main">
+              <a:graphicData uri="http://schemas.openxmlformats.org/drawingml/2006/picture">
+                <pic:pic xmlns:pic="http://schemas.openxmlformats.org/drawingml/2006/picture">
+                  <pic:nvPicPr>
+                    <pic:cNvPr id="1" name=""/>
+                    <pic:cNvPicPr/>
+                  </pic:nvPicPr>
+                  <pic:blipFill>
+                    <a:blip r:embed="rId12"/>
+                    <a:stretch>
+                      <a:fillRect/>
+                    </a:stretch>
+                  </pic:blipFill>
+                  <pic:spPr>
+                    <a:xfrm>
+                      <a:off x="0" y="0"/>
+                      <a:ext cx="2419350" cy="828675"/>
+                    </a:xfrm>
+                    <a:prstGeom prst="rect">
+                      <a:avLst/>
+                    </a:prstGeom>
+                  </pic:spPr>
+                </pic:pic>
+              </a:graphicData>
+            </a:graphic>
+          </wp:inline>
+        </w:drawing>
+      </w:r>
     </w:p>
     <w:p/>
     <w:p/>

</xml_diff>

<commit_message>
Mid-Section Challenge + Notes
Added notes on Normals, and finished the Mid-Section Challenge
</commit_message>
<xml_diff>
--- a/Blender/2.91/Bit of Notes.docx
+++ b/Blender/2.91/Bit of Notes.docx
@@ -156,21 +156,13 @@
         <w:t xml:space="preserve"> </w:t>
       </w:r>
       <w:r>
-        <w:t xml:space="preserve">Enable/Disable Global visibility. That means it </w:t>
-      </w:r>
-      <w:proofErr w:type="gramStart"/>
-      <w:r>
-        <w:t>can</w:t>
+        <w:t>Enable/Disable Global visibility. That means it can</w:t>
       </w:r>
       <w:r>
         <w:t>’</w:t>
       </w:r>
       <w:r>
-        <w:t>t</w:t>
-      </w:r>
-      <w:proofErr w:type="gramEnd"/>
-      <w:r>
-        <w:t xml:space="preserve"> be seen from any viewport. Not too sure how it affects </w:t>
+        <w:t xml:space="preserve">t be seen from any viewport. Not too sure how it affects </w:t>
       </w:r>
       <w:r>
         <w:t>everything</w:t>
@@ -312,13 +304,8 @@
       </w:r>
     </w:p>
     <w:p>
-      <w:proofErr w:type="spellStart"/>
-      <w:r>
-        <w:t>Cntrl</w:t>
-      </w:r>
-      <w:proofErr w:type="spellEnd"/>
-      <w:r>
-        <w:t xml:space="preserve"> + P is parenting objects. Make sure the intended parent is active selected (Shift click on object)</w:t>
+      <w:r>
+        <w:t>Cntrl + P is parenting objects. Make sure the intended parent is active selected (Shift click on object)</w:t>
       </w:r>
     </w:p>
     <w:p/>
@@ -337,11 +324,9 @@
       <w:pPr>
         <w:pStyle w:val="Heading3"/>
       </w:pPr>
-      <w:proofErr w:type="spellStart"/>
       <w:r>
         <w:t>Eevee</w:t>
       </w:r>
-      <w:proofErr w:type="spellEnd"/>
     </w:p>
     <w:p>
       <w:r>
@@ -354,20 +339,7 @@
         <w:t xml:space="preserve"> requires more inputs and values. Though the big plus side is that it</w:t>
       </w:r>
       <w:r>
-        <w:t xml:space="preserve"> is really </w:t>
-      </w:r>
-      <w:proofErr w:type="spellStart"/>
-      <w:proofErr w:type="gramStart"/>
-      <w:r>
-        <w:t>really</w:t>
-      </w:r>
-      <w:proofErr w:type="spellEnd"/>
-      <w:r>
-        <w:t xml:space="preserve"> fast</w:t>
-      </w:r>
-      <w:proofErr w:type="gramEnd"/>
-      <w:r>
-        <w:t>.</w:t>
+        <w:t xml:space="preserve"> is really really fast.</w:t>
       </w:r>
     </w:p>
     <w:p>
@@ -389,15 +361,7 @@
         <w:t xml:space="preserve"> takes longer to </w:t>
       </w:r>
       <w:r>
-        <w:t xml:space="preserve">render. Might have some grainy bits. </w:t>
-      </w:r>
-      <w:proofErr w:type="gramStart"/>
-      <w:r>
-        <w:t>That being said, it</w:t>
-      </w:r>
-      <w:proofErr w:type="gramEnd"/>
-      <w:r>
-        <w:t xml:space="preserve"> does not need any particular input like “adding bloom or ambient occlusion”</w:t>
+        <w:t>render. Might have some grainy bits. That being said, it does not need any particular input like “adding bloom or ambient occlusion”</w:t>
       </w:r>
     </w:p>
     <w:p>
@@ -628,15 +592,7 @@
     </w:p>
     <w:p>
       <w:r>
-        <w:t>Go to Edit mode -&gt; use faces selection (</w:t>
-      </w:r>
-      <w:proofErr w:type="gramStart"/>
-      <w:r>
-        <w:t>it’s</w:t>
-      </w:r>
-      <w:proofErr w:type="gramEnd"/>
-      <w:r>
-        <w:t xml:space="preserve"> easier that way) -&gt; Assign material</w:t>
+        <w:t>Go to Edit mode -&gt; use faces selection (it’s easier that way) -&gt; Assign material</w:t>
       </w:r>
       <w:r>
         <w:t xml:space="preserve"> via assign button</w:t>
@@ -746,7 +702,60 @@
       </w:r>
     </w:p>
     <w:p/>
-    <w:p/>
+    <w:p>
+      <w:pPr>
+        <w:pStyle w:val="Heading2"/>
+      </w:pPr>
+      <w:r>
+        <w:t>Normals</w:t>
+      </w:r>
+    </w:p>
+    <w:p>
+      <w:pPr>
+        <w:pStyle w:val="Heading2"/>
+      </w:pPr>
+      <w:r>
+        <w:t>What are normals?</w:t>
+      </w:r>
+    </w:p>
+    <w:p>
+      <w:r>
+        <w:t xml:space="preserve">Normals are </w:t>
+      </w:r>
+      <w:r>
+        <w:t>perpendicular “lines” to an</w:t>
+      </w:r>
+      <w:r>
+        <w:t xml:space="preserve"> object. For example, if you draw a straight line on paper, the normal to that is a perpendicular line.</w:t>
+      </w:r>
+    </w:p>
+    <w:p>
+      <w:r>
+        <w:t xml:space="preserve">In the 3D world, the simplest face is a </w:t>
+      </w:r>
+      <w:r>
+        <w:t>flat 3D triangle.</w:t>
+      </w:r>
+    </w:p>
+    <w:p>
+      <w:r>
+        <w:t>Normals are used for Smooth sh</w:t>
+      </w:r>
+      <w:r>
+        <w:t>ading</w:t>
+      </w:r>
+      <w:r>
+        <w:t xml:space="preserve"> and others.</w:t>
+      </w:r>
+    </w:p>
+    <w:p>
+      <w:r>
+        <w:t>But one thing to be warned about is inside normals, those are hard to figure out as they could make the object show up as invisible</w:t>
+      </w:r>
+      <w:r>
+        <w:t xml:space="preserve"> when exported.</w:t>
+      </w:r>
+    </w:p>
     <w:sectPr>
       <w:pgSz w:w="11906" w:h="16838"/>
       <w:pgMar w:top="1985" w:right="1701" w:bottom="1701" w:left="1701" w:header="708" w:footer="708" w:gutter="0"/>

</xml_diff>

<commit_message>
Updated Module 2 (ALMOST THERE!)
Updated module 2 with the last few bits, one more smol section to go!
</commit_message>
<xml_diff>
--- a/Blender/2.91/Bit of Notes.docx
+++ b/Blender/2.91/Bit of Notes.docx
@@ -1207,6 +1207,60 @@
       </w:r>
       <w:r>
         <w:t>: Left alt and click to click all the loop cuts</w:t>
+      </w:r>
+    </w:p>
+    <w:p/>
+    <w:p/>
+    <w:p/>
+    <w:p/>
+    <w:p/>
+    <w:p/>
+    <w:p>
+      <w:r>
+        <w:lastRenderedPageBreak/>
+        <w:t>Some warning for self</w:t>
+      </w:r>
+    </w:p>
+    <w:p>
+      <w:r>
+        <w:rPr>
+          <w:noProof/>
+        </w:rPr>
+        <w:drawing>
+          <wp:inline distT="0" distB="0" distL="0" distR="0" wp14:anchorId="0E3E2F45" wp14:editId="2BE8DA7A">
+            <wp:extent cx="5400040" cy="2011045"/>
+            <wp:effectExtent l="0" t="0" r="0" b="8255"/>
+            <wp:docPr id="12" name="Picture 12"/>
+            <wp:cNvGraphicFramePr>
+              <a:graphicFrameLocks xmlns:a="http://schemas.openxmlformats.org/drawingml/2006/main" noChangeAspect="1"/>
+            </wp:cNvGraphicFramePr>
+            <a:graphic xmlns:a="http://schemas.openxmlformats.org/drawingml/2006/main">
+              <a:graphicData uri="http://schemas.openxmlformats.org/drawingml/2006/picture">
+                <pic:pic xmlns:pic="http://schemas.openxmlformats.org/drawingml/2006/picture">
+                  <pic:nvPicPr>
+                    <pic:cNvPr id="1" name=""/>
+                    <pic:cNvPicPr/>
+                  </pic:nvPicPr>
+                  <pic:blipFill>
+                    <a:blip r:embed="rId17"/>
+                    <a:stretch>
+                      <a:fillRect/>
+                    </a:stretch>
+                  </pic:blipFill>
+                  <pic:spPr>
+                    <a:xfrm>
+                      <a:off x="0" y="0"/>
+                      <a:ext cx="5400040" cy="2011045"/>
+                    </a:xfrm>
+                    <a:prstGeom prst="rect">
+                      <a:avLst/>
+                    </a:prstGeom>
+                  </pic:spPr>
+                </pic:pic>
+              </a:graphicData>
+            </a:graphic>
+          </wp:inline>
+        </w:drawing>
       </w:r>
     </w:p>
     <w:sectPr>

</xml_diff>